<commit_message>
Commented out empty User constructor
</commit_message>
<xml_diff>
--- a/docs/MarketManager User Manual.docx
+++ b/docs/MarketManager User Manual.docx
@@ -315,12 +315,19 @@
           <w:p>
             <w:pPr>
               <w:rPr>
+                <w:sz w:val="28"/>
+                <w:szCs w:val="28"/>
+              </w:rPr>
+            </w:pPr>
+            <w:r>
+              <w:rPr>
                 <w:b/>
                 <w:bCs/>
                 <w:sz w:val="28"/>
                 <w:szCs w:val="28"/>
               </w:rPr>
-            </w:pPr>
+              <w:t>The Home Page</w:t>
+            </w:r>
             <w:r>
               <w:rPr>
                 <w:b/>
@@ -328,24 +335,25 @@
                 <w:sz w:val="28"/>
                 <w:szCs w:val="28"/>
               </w:rPr>
-              <w:t>The Home Page</w:t>
-            </w:r>
-            <w:r>
+              <w:br/>
+            </w:r>
+            <w:r>
+              <w:rPr>
+                <w:sz w:val="28"/>
+                <w:szCs w:val="28"/>
+              </w:rPr>
+              <w:t>Getting Started</w:t>
+            </w:r>
+          </w:p>
+          <w:p>
+            <w:pPr>
               <w:rPr>
                 <w:b/>
                 <w:bCs/>
                 <w:sz w:val="28"/>
                 <w:szCs w:val="28"/>
               </w:rPr>
-              <w:br/>
-            </w:r>
-            <w:r>
-              <w:rPr>
-                <w:sz w:val="28"/>
-                <w:szCs w:val="28"/>
-              </w:rPr>
-              <w:t>Getting Started</w:t>
-            </w:r>
+            </w:pPr>
           </w:p>
           <w:p>
             <w:pPr>
@@ -778,7 +786,16 @@
                 <w:sz w:val="28"/>
                 <w:szCs w:val="28"/>
               </w:rPr>
-              <w:t>An Overview of Technologies used in MarketManager</w:t>
+              <w:t>Technical</w:t>
+            </w:r>
+            <w:r>
+              <w:rPr>
+                <w:b/>
+                <w:bCs/>
+                <w:sz w:val="28"/>
+                <w:szCs w:val="28"/>
+              </w:rPr>
+              <w:t xml:space="preserve"> Overview of Technologies used in MarketManager</w:t>
             </w:r>
             <w:r>
               <w:rPr>
@@ -879,14 +896,6 @@
         </w:rPr>
         <w:br/>
       </w:r>
-    </w:p>
-    <w:p>
-      <w:pPr>
-        <w:rPr>
-          <w:sz w:val="28"/>
-          <w:szCs w:val="28"/>
-        </w:rPr>
-      </w:pPr>
     </w:p>
     <w:p>
       <w:pPr>

</xml_diff>

<commit_message>
Updated presentation and deleted libs from backend
</commit_message>
<xml_diff>
--- a/docs/MarketManager User Manual.docx
+++ b/docs/MarketManager User Manual.docx
@@ -4210,12 +4210,9 @@
           <w:sz w:val="28"/>
           <w:szCs w:val="28"/>
         </w:rPr>
-        <w:t xml:space="preserve"> a symbol (i.e., several characters). For example AAPL for Apple or IBM for IBM. </w:t>
-      </w:r>
-    </w:p>
-    <w:p>
-      <w:pPr>
-        <w:pStyle w:val="Heading5"/>
+        <w:t xml:space="preserve"> a symbol (i.e., several characters). For </w:t>
+      </w:r>
+      <w:r>
         <w:rPr>
           <w:rFonts w:asciiTheme="minorHAnsi" w:hAnsiTheme="minorHAnsi" w:cstheme="minorHAnsi"/>
           <w:b w:val="0"/>
@@ -4223,7 +4220,8 @@
           <w:sz w:val="28"/>
           <w:szCs w:val="28"/>
         </w:rPr>
-      </w:pPr>
+        <w:t>example,</w:t>
+      </w:r>
       <w:r>
         <w:rPr>
           <w:rFonts w:asciiTheme="minorHAnsi" w:hAnsiTheme="minorHAnsi" w:cstheme="minorHAnsi"/>
@@ -4232,7 +4230,79 @@
           <w:sz w:val="28"/>
           <w:szCs w:val="28"/>
         </w:rPr>
-        <w:t>For Forex, the format it currency/currency. For example EUR/USD for comparing Euro with US Dollar</w:t>
+        <w:t xml:space="preserve"> AAPL for Apple or IBM for IBM. </w:t>
+      </w:r>
+    </w:p>
+    <w:p>
+      <w:pPr>
+        <w:pStyle w:val="Heading5"/>
+        <w:rPr>
+          <w:rFonts w:asciiTheme="minorHAnsi" w:hAnsiTheme="minorHAnsi" w:cstheme="minorHAnsi"/>
+          <w:b w:val="0"/>
+          <w:bCs w:val="0"/>
+          <w:sz w:val="28"/>
+          <w:szCs w:val="28"/>
+        </w:rPr>
+      </w:pPr>
+      <w:r>
+        <w:rPr>
+          <w:rFonts w:asciiTheme="minorHAnsi" w:hAnsiTheme="minorHAnsi" w:cstheme="minorHAnsi"/>
+          <w:b w:val="0"/>
+          <w:bCs w:val="0"/>
+          <w:sz w:val="28"/>
+          <w:szCs w:val="28"/>
+        </w:rPr>
+        <w:t>For Forex, the format i</w:t>
+      </w:r>
+      <w:r>
+        <w:rPr>
+          <w:rFonts w:asciiTheme="minorHAnsi" w:hAnsiTheme="minorHAnsi" w:cstheme="minorHAnsi"/>
+          <w:b w:val="0"/>
+          <w:bCs w:val="0"/>
+          <w:sz w:val="28"/>
+          <w:szCs w:val="28"/>
+        </w:rPr>
+        <w:t>s</w:t>
+      </w:r>
+      <w:r>
+        <w:rPr>
+          <w:rFonts w:asciiTheme="minorHAnsi" w:hAnsiTheme="minorHAnsi" w:cstheme="minorHAnsi"/>
+          <w:b w:val="0"/>
+          <w:bCs w:val="0"/>
+          <w:sz w:val="28"/>
+          <w:szCs w:val="28"/>
+        </w:rPr>
+        <w:t xml:space="preserve"> currency/currency. For </w:t>
+      </w:r>
+      <w:r>
+        <w:rPr>
+          <w:rFonts w:asciiTheme="minorHAnsi" w:hAnsiTheme="minorHAnsi" w:cstheme="minorHAnsi"/>
+          <w:b w:val="0"/>
+          <w:bCs w:val="0"/>
+          <w:sz w:val="28"/>
+          <w:szCs w:val="28"/>
+        </w:rPr>
+        <w:t>example,</w:t>
+      </w:r>
+      <w:r>
+        <w:rPr>
+          <w:rFonts w:asciiTheme="minorHAnsi" w:hAnsiTheme="minorHAnsi" w:cstheme="minorHAnsi"/>
+          <w:b w:val="0"/>
+          <w:bCs w:val="0"/>
+          <w:sz w:val="28"/>
+          <w:szCs w:val="28"/>
+        </w:rPr>
+        <w:t xml:space="preserve"> EUR/USD for comparing Euro with US Dollar</w:t>
+      </w:r>
+      <w:r>
+        <w:rPr>
+          <w:rFonts w:asciiTheme="minorHAnsi" w:hAnsiTheme="minorHAnsi" w:cstheme="minorHAnsi"/>
+          <w:b w:val="0"/>
+          <w:bCs w:val="0"/>
+          <w:sz w:val="28"/>
+          <w:szCs w:val="28"/>
+        </w:rPr>
+        <w:t>.</w:t>
       </w:r>
     </w:p>
     <w:p>

</xml_diff>